<commit_message>
lab class week 4: minor edit to lab sheet
</commit_message>
<xml_diff>
--- a/Week4/labWeek4.docx
+++ b/Week4/labWeek4.docx
@@ -481,8 +481,6 @@
       <w:r>
         <w:t>X(X(:,1</w:t>
       </w:r>
-      <w:bookmarkStart w:id="0" w:name="_GoBack"/>
-      <w:bookmarkEnd w:id="0"/>
       <w:r>
         <w:t>)==1,</w:t>
       </w:r>
@@ -2244,26 +2242,8 @@
       </w:r>
     </w:p>
     <w:p>
-      <w:r>
-        <w:rPr>
-          <w:b/>
-        </w:rPr>
-        <w:t>MATLAB</w:t>
-      </w:r>
-      <w:r>
-        <w:t xml:space="preserve">: </w:t>
-      </w:r>
-      <w:r>
-        <w:t>We’ll go over</w:t>
-      </w:r>
-      <w:r>
-        <w:t xml:space="preserve"> solutions to this lab class</w:t>
-      </w:r>
-      <w:r>
-        <w:t>.</w:t>
-      </w:r>
-    </w:p>
-    <w:p>
+      <w:bookmarkStart w:id="0" w:name="_GoBack"/>
+      <w:bookmarkEnd w:id="0"/>
       <w:r>
         <w:rPr>
           <w:b/>
@@ -4739,7 +4719,7 @@
 </file>
 
 <file path=customXml/itemProps1.xml><?xml version="1.0" encoding="utf-8"?>
-<ds:datastoreItem xmlns:ds="http://schemas.openxmlformats.org/officeDocument/2006/customXml" ds:itemID="{7FA97CE7-4D93-5540-A1B6-6A4B90B907A1}">
+<ds:datastoreItem xmlns:ds="http://schemas.openxmlformats.org/officeDocument/2006/customXml" ds:itemID="{728D0F31-B392-7044-8A5F-8DB34A6E1606}">
   <ds:schemaRefs>
     <ds:schemaRef ds:uri="http://schemas.openxmlformats.org/officeDocument/2006/bibliography"/>
   </ds:schemaRefs>

</xml_diff>